<commit_message>
Add main git commands. Add student fractal example.
</commit_message>
<xml_diff>
--- a/04-Git-Local-C-Themes/info/global.docx
+++ b/04-Git-Local-C-Themes/info/global.docx
@@ -77,7 +77,6 @@
       <w:r>
         <w:rPr>
           <w:rFonts w:ascii="Times New Roman" w:hAnsi="Times New Roman" w:cs="Times New Roman"/>
-          <w:lang w:val="en-US"/>
         </w:rPr>
         <w:t xml:space="preserve"> </w:t>
       </w:r>
@@ -90,7 +89,6 @@
       <w:r>
         <w:rPr>
           <w:rFonts w:ascii="Times New Roman" w:hAnsi="Times New Roman" w:cs="Times New Roman"/>
-          <w:lang w:val="en-US"/>
         </w:rPr>
         <w:t xml:space="preserve">. </w:t>
       </w:r>
@@ -536,13 +534,67 @@
         <w:rPr>
           <w:rFonts w:ascii="Times New Roman" w:hAnsi="Times New Roman" w:cs="Times New Roman"/>
         </w:rPr>
-        <w:t xml:space="preserve"> сообщает компилятору, что следующие за ним типы и имена переменных объявлены где-то в другом месте. Это сделано для ускорения и упрощения раздельной компиляции, то есть все глобальные переменные о</w:t>
+        <w:t xml:space="preserve"> сообщает компилятору, что следующие за ним типы и имена переменных объявлены где-то в другом месте. </w:t>
+      </w:r>
+      <w:r>
+        <w:rPr>
+          <w:rFonts w:ascii="Times New Roman" w:hAnsi="Times New Roman" w:cs="Times New Roman"/>
+        </w:rPr>
+        <w:t>То</w:t>
+      </w:r>
+      <w:r>
+        <w:rPr>
+          <w:rFonts w:ascii="Times New Roman" w:hAnsi="Times New Roman" w:cs="Times New Roman"/>
+        </w:rPr>
+        <w:t xml:space="preserve"> есть все </w:t>
+      </w:r>
+      <w:r>
+        <w:rPr>
+          <w:rFonts w:ascii="Times New Roman" w:hAnsi="Times New Roman" w:cs="Times New Roman"/>
+        </w:rPr>
+        <w:t xml:space="preserve">такие </w:t>
+      </w:r>
+      <w:r>
+        <w:rPr>
+          <w:rFonts w:ascii="Times New Roman" w:hAnsi="Times New Roman" w:cs="Times New Roman"/>
+        </w:rPr>
+        <w:t>глобальные переменные о</w:t>
       </w:r>
       <w:r>
         <w:rPr>
           <w:rFonts w:ascii="Times New Roman" w:hAnsi="Times New Roman" w:cs="Times New Roman"/>
         </w:rPr>
         <w:t>пределяются</w:t>
+      </w:r>
+      <w:r>
+        <w:rPr>
+          <w:rFonts w:ascii="Times New Roman" w:hAnsi="Times New Roman" w:cs="Times New Roman"/>
+        </w:rPr>
+        <w:t xml:space="preserve"> в одном файле</w:t>
+      </w:r>
+      <w:r>
+        <w:rPr>
+          <w:rFonts w:ascii="Times New Roman" w:hAnsi="Times New Roman" w:cs="Times New Roman"/>
+        </w:rPr>
+        <w:t xml:space="preserve"> </w:t>
+      </w:r>
+      <w:r>
+        <w:rPr>
+          <w:rFonts w:ascii="Times New Roman" w:hAnsi="Times New Roman" w:cs="Times New Roman"/>
+        </w:rPr>
+        <w:t>исходного кода</w:t>
+      </w:r>
+      <w:r>
+        <w:rPr>
+          <w:rFonts w:ascii="Times New Roman" w:hAnsi="Times New Roman" w:cs="Times New Roman"/>
+        </w:rPr>
+        <w:t>, а в остальных файлах</w:t>
+      </w:r>
+      <w:r>
+        <w:rPr>
+          <w:rFonts w:ascii="Times New Roman" w:hAnsi="Times New Roman" w:cs="Times New Roman"/>
+        </w:rPr>
+        <w:t xml:space="preserve"> (где эти переменные нужны)</w:t>
       </w:r>
       <w:bookmarkStart w:id="0" w:name="_GoBack"/>
       <w:bookmarkEnd w:id="0"/>
@@ -550,7 +602,7 @@
         <w:rPr>
           <w:rFonts w:ascii="Times New Roman" w:hAnsi="Times New Roman" w:cs="Times New Roman"/>
         </w:rPr>
-        <w:t xml:space="preserve"> в одном файле, а в остальных файлах блок объявлений копируется и везде добавляется слово </w:t>
+        <w:t xml:space="preserve"> блок объявлений копируется и везде добавляется слово </w:t>
       </w:r>
       <w:r>
         <w:rPr>

</xml_diff>